<commit_message>
PDF Dokukentacja i skrypt bazy danych
</commit_message>
<xml_diff>
--- a/Projekt1/Dokumentacja.docx
+++ b/Projekt1/Dokumentacja.docx
@@ -273,7 +273,7 @@
         </w:rPr>
         <w:lastRenderedPageBreak/>
         <w:pict w14:anchorId="0458E084">
-          <v:rect id="_x0000_i1097" style="width:0;height:1.5pt" o:hralign="center" o:hrstd="t" o:hrnoshade="t" o:hr="t" fillcolor="#ccc" stroked="f"/>
+          <v:rect id="_x0000_i1025" style="width:0;height:1.5pt" o:hralign="center" o:hrstd="t" o:hrnoshade="t" o:hr="t" fillcolor="#ccc" stroked="f"/>
         </w:pict>
       </w:r>
     </w:p>
@@ -5057,7 +5057,7 @@
         </w:rPr>
         <w:lastRenderedPageBreak/>
         <w:pict w14:anchorId="60A9E6AB">
-          <v:rect id="_x0000_i1136" style="width:0;height:1.5pt" o:hralign="center" o:hrstd="t" o:hrnoshade="t" o:hr="t" fillcolor="#ccc" stroked="f"/>
+          <v:rect id="_x0000_i1026" style="width:0;height:1.5pt" o:hralign="center" o:hrstd="t" o:hrnoshade="t" o:hr="t" fillcolor="#ccc" stroked="f"/>
         </w:pict>
       </w:r>
     </w:p>
@@ -5293,7 +5293,7 @@
         </w:rPr>
         <w:lastRenderedPageBreak/>
         <w:pict w14:anchorId="7103093B">
-          <v:rect id="_x0000_i1099" style="width:0;height:1.5pt" o:hralign="center" o:hrstd="t" o:hrnoshade="t" o:hr="t" fillcolor="#ccc" stroked="f"/>
+          <v:rect id="_x0000_i1027" style="width:0;height:1.5pt" o:hralign="center" o:hrstd="t" o:hrnoshade="t" o:hr="t" fillcolor="#ccc" stroked="f"/>
         </w:pict>
       </w:r>
     </w:p>
@@ -5611,14 +5611,7 @@
             <w:rStyle w:val="Hyperlink"/>
             <w:rFonts w:ascii="Arial" w:hAnsi="Arial" w:cs="Arial"/>
           </w:rPr>
-          <w:t>Lin</w:t>
-        </w:r>
-        <w:r>
-          <w:rPr>
-            <w:rStyle w:val="Hyperlink"/>
-            <w:rFonts w:ascii="Arial" w:hAnsi="Arial" w:cs="Arial"/>
-          </w:rPr>
-          <w:t>k</w:t>
+          <w:t>Link</w:t>
         </w:r>
       </w:hyperlink>
       <w:r>
@@ -5630,6 +5623,7 @@
       <w:r>
         <w:rPr>
           <w:rFonts w:ascii="Arial" w:hAnsi="Arial" w:cs="Arial"/>
+          <w:noProof/>
         </w:rPr>
         <w:drawing>
           <wp:inline distT="0" distB="0" distL="0" distR="0" wp14:anchorId="3F21FA2E" wp14:editId="58A3419B">
@@ -5699,43 +5693,7 @@
         <w:rPr>
           <w:rFonts w:ascii="Arial" w:hAnsi="Arial" w:cs="Arial"/>
         </w:rPr>
-        <w:t xml:space="preserve">Skopiuj </w:t>
-      </w:r>
-      <w:r>
-        <w:rPr>
-          <w:rFonts w:ascii="Arial" w:hAnsi="Arial" w:cs="Arial"/>
-        </w:rPr>
-        <w:t>php_sqlsrv_</w:t>
-      </w:r>
-      <w:r>
-        <w:rPr>
-          <w:rFonts w:ascii="Arial" w:hAnsi="Arial" w:cs="Arial"/>
-        </w:rPr>
-        <w:t xml:space="preserve">[wersja].dll i </w:t>
-      </w:r>
-      <w:r>
-        <w:rPr>
-          <w:rFonts w:ascii="Arial" w:hAnsi="Arial" w:cs="Arial"/>
-        </w:rPr>
-        <w:t>php_pdo_sqlsrv_</w:t>
-      </w:r>
-      <w:r>
-        <w:rPr>
-          <w:rFonts w:ascii="Arial" w:hAnsi="Arial" w:cs="Arial"/>
-        </w:rPr>
-        <w:t>[wersja]</w:t>
-      </w:r>
-      <w:r>
-        <w:rPr>
-          <w:rFonts w:ascii="Arial" w:hAnsi="Arial" w:cs="Arial"/>
-        </w:rPr>
-        <w:t>.dll</w:t>
-      </w:r>
-      <w:r>
-        <w:rPr>
-          <w:rFonts w:ascii="Arial" w:hAnsi="Arial" w:cs="Arial"/>
-        </w:rPr>
-        <w:t xml:space="preserve"> </w:t>
+        <w:t xml:space="preserve">Skopiuj php_sqlsrv_[wersja].dll i php_pdo_sqlsrv_[wersja].dll </w:t>
       </w:r>
       <w:r>
         <w:rPr>
@@ -6005,40 +5963,42 @@
         </w:rPr>
         <w:t>Wykonaj plik </w:t>
       </w:r>
+      <w:r>
+        <w:rPr>
+          <w:rFonts w:ascii="Arial" w:hAnsi="Arial" w:cs="Arial"/>
+        </w:rPr>
+        <w:t xml:space="preserve"> </w:t>
+      </w:r>
+      <w:r>
+        <w:rPr>
+          <w:rFonts w:ascii="Arial" w:hAnsi="Arial" w:cs="Arial"/>
+        </w:rPr>
+        <w:t>SkryptBazyDanych</w:t>
+      </w:r>
+      <w:r>
+        <w:rPr>
+          <w:rFonts w:ascii="Arial" w:hAnsi="Arial" w:cs="Arial"/>
+        </w:rPr>
+        <w:t>.sql</w:t>
+      </w:r>
+      <w:r>
+        <w:rPr>
+          <w:rFonts w:ascii="Arial" w:hAnsi="Arial" w:cs="Arial"/>
+        </w:rPr>
+        <w:t xml:space="preserve"> </w:t>
+      </w:r>
+      <w:r>
+        <w:rPr>
+          <w:rFonts w:ascii="Arial" w:hAnsi="Arial" w:cs="Arial"/>
+        </w:rPr>
+        <w:t xml:space="preserve">(lub </w:t>
+      </w:r>
       <w:proofErr w:type="spellStart"/>
       <w:r>
         <w:rPr>
           <w:rFonts w:ascii="Arial" w:hAnsi="Arial" w:cs="Arial"/>
         </w:rPr>
         <w:t>Create+Insert.sql</w:t>
-      </w:r>
-      <w:proofErr w:type="spellEnd"/>
-      <w:r>
-        <w:rPr>
-          <w:rFonts w:ascii="Arial" w:hAnsi="Arial" w:cs="Arial"/>
-        </w:rPr>
-        <w:t> (lub osobno </w:t>
-      </w:r>
-      <w:proofErr w:type="spellStart"/>
-      <w:r>
-        <w:rPr>
-          <w:rFonts w:ascii="Arial" w:hAnsi="Arial" w:cs="Arial"/>
-        </w:rPr>
-        <w:t>Create.sql</w:t>
-      </w:r>
-      <w:proofErr w:type="spellEnd"/>
-      <w:r>
-        <w:rPr>
-          <w:rFonts w:ascii="Arial" w:hAnsi="Arial" w:cs="Arial"/>
-        </w:rPr>
-        <w:t> i </w:t>
-      </w:r>
-      <w:proofErr w:type="spellStart"/>
-      <w:r>
-        <w:rPr>
-          <w:rFonts w:ascii="Arial" w:hAnsi="Arial" w:cs="Arial"/>
-        </w:rPr>
-        <w:t>Insert.sql</w:t>
       </w:r>
       <w:proofErr w:type="spellEnd"/>
       <w:r>
@@ -6356,7 +6316,7 @@
           <w:rFonts w:ascii="Arial" w:hAnsi="Arial" w:cs="Arial"/>
         </w:rPr>
         <w:pict w14:anchorId="1C8617D8">
-          <v:rect id="_x0000_i1100" style="width:0;height:1.5pt" o:hralign="center" o:hrstd="t" o:hrnoshade="t" o:hr="t" fillcolor="#ccc" stroked="f"/>
+          <v:rect id="_x0000_i1028" style="width:0;height:1.5pt" o:hralign="center" o:hrstd="t" o:hrnoshade="t" o:hr="t" fillcolor="#ccc" stroked="f"/>
         </w:pict>
       </w:r>
     </w:p>
@@ -8155,7 +8115,7 @@
         </w:rPr>
         <w:lastRenderedPageBreak/>
         <w:pict w14:anchorId="392EF1CB">
-          <v:rect id="_x0000_i1185" style="width:0;height:1.5pt" o:hralign="center" o:hrstd="t" o:hrnoshade="t" o:hr="t" fillcolor="#ccc" stroked="f"/>
+          <v:rect id="_x0000_i1029" style="width:0;height:1.5pt" o:hralign="center" o:hrstd="t" o:hrnoshade="t" o:hr="t" fillcolor="#ccc" stroked="f"/>
         </w:pict>
       </w:r>
     </w:p>
@@ -8456,7 +8416,7 @@
           <w:rFonts w:ascii="Arial" w:hAnsi="Arial" w:cs="Arial"/>
         </w:rPr>
         <w:pict w14:anchorId="58FEC745">
-          <v:rect id="_x0000_i1186" style="width:0;height:1.5pt" o:hralign="center" o:hrstd="t" o:hrnoshade="t" o:hr="t" fillcolor="#ccc" stroked="f"/>
+          <v:rect id="_x0000_i1030" style="width:0;height:1.5pt" o:hralign="center" o:hrstd="t" o:hrnoshade="t" o:hr="t" fillcolor="#ccc" stroked="f"/>
         </w:pict>
       </w:r>
     </w:p>
@@ -8486,6 +8446,7 @@
           <w:rFonts w:ascii="Arial" w:hAnsi="Arial" w:cs="Arial"/>
           <w:b/>
           <w:bCs/>
+          <w:noProof/>
         </w:rPr>
         <w:drawing>
           <wp:inline distT="0" distB="0" distL="0" distR="0" wp14:anchorId="1947DCA0" wp14:editId="289EFFA4">
@@ -8535,7 +8496,7 @@
         </w:rPr>
         <w:lastRenderedPageBreak/>
         <w:pict w14:anchorId="4F4B39E9">
-          <v:rect id="_x0000_i1189" style="width:0;height:1.5pt" o:hralign="center" o:hrstd="t" o:hrnoshade="t" o:hr="t" fillcolor="#ccc" stroked="f"/>
+          <v:rect id="_x0000_i1031" style="width:0;height:1.5pt" o:hralign="center" o:hrstd="t" o:hrnoshade="t" o:hr="t" fillcolor="#ccc" stroked="f"/>
         </w:pict>
       </w:r>
     </w:p>
@@ -8739,6 +8700,7 @@
           <w:rFonts w:ascii="Arial" w:hAnsi="Arial" w:cs="Arial"/>
           <w:b/>
           <w:bCs/>
+          <w:noProof/>
         </w:rPr>
         <w:lastRenderedPageBreak/>
         <w:drawing>
@@ -8796,7 +8758,7 @@
         </w:rPr>
         <w:lastRenderedPageBreak/>
         <w:pict w14:anchorId="5F4D733D">
-          <v:rect id="_x0000_i1447" style="width:0;height:1.5pt" o:hralign="center" o:hrstd="t" o:hrnoshade="t" o:hr="t" fillcolor="#ccc" stroked="f"/>
+          <v:rect id="_x0000_i1032" style="width:0;height:1.5pt" o:hralign="center" o:hrstd="t" o:hrnoshade="t" o:hr="t" fillcolor="#ccc" stroked="f"/>
         </w:pict>
       </w:r>
     </w:p>
@@ -9387,6 +9349,7 @@
           <w:rFonts w:ascii="Arial" w:hAnsi="Arial" w:cs="Arial"/>
           <w:b/>
           <w:bCs/>
+          <w:noProof/>
         </w:rPr>
         <w:drawing>
           <wp:inline distT="0" distB="0" distL="0" distR="0" wp14:anchorId="7BA7EB8A" wp14:editId="22CE8496">
@@ -9429,6 +9392,7 @@
           <w:rFonts w:ascii="Arial" w:hAnsi="Arial" w:cs="Arial"/>
           <w:b/>
           <w:bCs/>
+          <w:noProof/>
         </w:rPr>
         <w:drawing>
           <wp:inline distT="0" distB="0" distL="0" distR="0" wp14:anchorId="2F343222" wp14:editId="1DA130FC">
@@ -9482,7 +9446,7 @@
           <w:bCs/>
         </w:rPr>
         <w:pict w14:anchorId="109AD345">
-          <v:rect id="_x0000_i1280" style="width:0;height:1.5pt" o:hralign="center" o:hrstd="t" o:hrnoshade="t" o:hr="t" fillcolor="#ccc" stroked="f"/>
+          <v:rect id="_x0000_i1033" style="width:0;height:1.5pt" o:hralign="center" o:hrstd="t" o:hrnoshade="t" o:hr="t" fillcolor="#ccc" stroked="f"/>
         </w:pict>
       </w:r>
     </w:p>
@@ -10544,6 +10508,7 @@
           <w:rFonts w:ascii="Arial" w:hAnsi="Arial" w:cs="Arial"/>
           <w:b/>
           <w:bCs/>
+          <w:noProof/>
         </w:rPr>
         <w:drawing>
           <wp:inline distT="0" distB="0" distL="0" distR="0" wp14:anchorId="6B267B0B" wp14:editId="3778D0EB">
@@ -10588,7 +10553,7 @@
           <w:bCs/>
         </w:rPr>
         <w:pict w14:anchorId="1EA7C001">
-          <v:rect id="_x0000_i1281" style="width:0;height:1.5pt" o:hralign="center" o:hrstd="t" o:hrnoshade="t" o:hr="t" fillcolor="#ccc" stroked="f"/>
+          <v:rect id="_x0000_i1034" style="width:0;height:1.5pt" o:hralign="center" o:hrstd="t" o:hrnoshade="t" o:hr="t" fillcolor="#ccc" stroked="f"/>
         </w:pict>
       </w:r>
     </w:p>
@@ -11576,6 +11541,7 @@
           <w:rFonts w:ascii="Arial" w:hAnsi="Arial" w:cs="Arial"/>
           <w:b/>
           <w:bCs/>
+          <w:noProof/>
         </w:rPr>
         <w:drawing>
           <wp:inline distT="0" distB="0" distL="0" distR="0" wp14:anchorId="62A978A1" wp14:editId="0697A058">
@@ -11620,7 +11586,7 @@
           <w:bCs/>
         </w:rPr>
         <w:pict w14:anchorId="247DBA36">
-          <v:rect id="_x0000_i1282" style="width:0;height:1.5pt" o:hralign="center" o:hrstd="t" o:hrnoshade="t" o:hr="t" fillcolor="#ccc" stroked="f"/>
+          <v:rect id="_x0000_i1035" style="width:0;height:1.5pt" o:hralign="center" o:hrstd="t" o:hrnoshade="t" o:hr="t" fillcolor="#ccc" stroked="f"/>
         </w:pict>
       </w:r>
     </w:p>
@@ -12055,24 +12021,34 @@
       <w:pPr>
         <w:rPr>
           <w:rFonts w:ascii="Arial" w:hAnsi="Arial" w:cs="Arial"/>
-        </w:rPr>
-      </w:pPr>
-      <w:r>
-        <w:rPr>
-          <w:rFonts w:ascii="Arial" w:hAnsi="Arial" w:cs="Arial"/>
-        </w:rPr>
-        <w:t>            });</w:t>
-      </w:r>
-    </w:p>
-    <w:p>
-      <w:pPr>
-        <w:rPr>
-          <w:rFonts w:ascii="Arial" w:hAnsi="Arial" w:cs="Arial"/>
-        </w:rPr>
-      </w:pPr>
-      <w:r>
-        <w:rPr>
-          <w:rFonts w:ascii="Arial" w:hAnsi="Arial" w:cs="Arial"/>
+          <w:lang w:val="en-US"/>
+        </w:rPr>
+      </w:pPr>
+      <w:r>
+        <w:rPr>
+          <w:rFonts w:ascii="Arial" w:hAnsi="Arial" w:cs="Arial"/>
+        </w:rPr>
+        <w:t>            </w:t>
+      </w:r>
+      <w:r>
+        <w:rPr>
+          <w:rFonts w:ascii="Arial" w:hAnsi="Arial" w:cs="Arial"/>
+          <w:lang w:val="en-US"/>
+        </w:rPr>
+        <w:t>});</w:t>
+      </w:r>
+    </w:p>
+    <w:p>
+      <w:pPr>
+        <w:rPr>
+          <w:rFonts w:ascii="Arial" w:hAnsi="Arial" w:cs="Arial"/>
+          <w:lang w:val="en-US"/>
+        </w:rPr>
+      </w:pPr>
+      <w:r>
+        <w:rPr>
+          <w:rFonts w:ascii="Arial" w:hAnsi="Arial" w:cs="Arial"/>
+          <w:lang w:val="en-US"/>
         </w:rPr>
         <w:t>    });</w:t>
       </w:r>
@@ -12081,11 +12057,13 @@
       <w:pPr>
         <w:rPr>
           <w:rFonts w:ascii="Arial" w:hAnsi="Arial" w:cs="Arial"/>
-        </w:rPr>
-      </w:pPr>
-      <w:r>
-        <w:rPr>
-          <w:rFonts w:ascii="Arial" w:hAnsi="Arial" w:cs="Arial"/>
+          <w:lang w:val="en-US"/>
+        </w:rPr>
+      </w:pPr>
+      <w:r>
+        <w:rPr>
+          <w:rFonts w:ascii="Arial" w:hAnsi="Arial" w:cs="Arial"/>
+          <w:lang w:val="en-US"/>
         </w:rPr>
         <w:t>});</w:t>
       </w:r>
@@ -12095,18 +12073,21 @@
         <w:ind w:left="720"/>
         <w:rPr>
           <w:rFonts w:ascii="Arial" w:hAnsi="Arial" w:cs="Arial"/>
-        </w:rPr>
-      </w:pPr>
-    </w:p>
-    <w:p>
-      <w:pPr>
-        <w:rPr>
-          <w:rFonts w:ascii="Arial" w:hAnsi="Arial" w:cs="Arial"/>
-        </w:rPr>
-      </w:pPr>
-      <w:r>
-        <w:rPr>
-          <w:rFonts w:ascii="Arial" w:hAnsi="Arial" w:cs="Arial"/>
+          <w:lang w:val="en-US"/>
+        </w:rPr>
+      </w:pPr>
+    </w:p>
+    <w:p>
+      <w:pPr>
+        <w:rPr>
+          <w:rFonts w:ascii="Arial" w:hAnsi="Arial" w:cs="Arial"/>
+          <w:lang w:val="en-US"/>
+        </w:rPr>
+      </w:pPr>
+      <w:r>
+        <w:rPr>
+          <w:rFonts w:ascii="Arial" w:hAnsi="Arial" w:cs="Arial"/>
+          <w:lang w:val="en-US"/>
         </w:rPr>
         <w:t>&lt;?</w:t>
       </w:r>
@@ -12114,6 +12095,7 @@
       <w:r>
         <w:rPr>
           <w:rFonts w:ascii="Arial" w:hAnsi="Arial" w:cs="Arial"/>
+          <w:lang w:val="en-US"/>
         </w:rPr>
         <w:t>php</w:t>
       </w:r>
@@ -12123,11 +12105,13 @@
       <w:pPr>
         <w:rPr>
           <w:rFonts w:ascii="Arial" w:hAnsi="Arial" w:cs="Arial"/>
-        </w:rPr>
-      </w:pPr>
-      <w:r>
-        <w:rPr>
-          <w:rFonts w:ascii="Arial" w:hAnsi="Arial" w:cs="Arial"/>
+          <w:lang w:val="en-US"/>
+        </w:rPr>
+      </w:pPr>
+      <w:r>
+        <w:rPr>
+          <w:rFonts w:ascii="Arial" w:hAnsi="Arial" w:cs="Arial"/>
+          <w:lang w:val="en-US"/>
         </w:rPr>
         <w:t>// </w:t>
       </w:r>
@@ -12135,6 +12119,7 @@
       <w:r>
         <w:rPr>
           <w:rFonts w:ascii="Arial" w:hAnsi="Arial" w:cs="Arial"/>
+          <w:lang w:val="en-US"/>
         </w:rPr>
         <w:t>WizytyEdit.php</w:t>
       </w:r>
@@ -12142,6 +12127,7 @@
       <w:r>
         <w:rPr>
           <w:rFonts w:ascii="Arial" w:hAnsi="Arial" w:cs="Arial"/>
+          <w:lang w:val="en-US"/>
         </w:rPr>
         <w:t> (fragment)</w:t>
       </w:r>
@@ -12613,6 +12599,7 @@
           <w:rFonts w:ascii="Arial" w:hAnsi="Arial" w:cs="Arial"/>
           <w:b/>
           <w:bCs/>
+          <w:noProof/>
         </w:rPr>
         <w:drawing>
           <wp:inline distT="0" distB="0" distL="0" distR="0" wp14:anchorId="522058E7" wp14:editId="566FA69D">
@@ -12657,7 +12644,7 @@
           <w:bCs/>
         </w:rPr>
         <w:pict w14:anchorId="065D66EA">
-          <v:rect id="_x0000_i1283" style="width:0;height:1.5pt" o:hralign="center" o:hrstd="t" o:hrnoshade="t" o:hr="t" fillcolor="#ccc" stroked="f"/>
+          <v:rect id="_x0000_i1036" style="width:0;height:1.5pt" o:hralign="center" o:hrstd="t" o:hrnoshade="t" o:hr="t" fillcolor="#ccc" stroked="f"/>
         </w:pict>
       </w:r>
     </w:p>
@@ -13518,6 +13505,7 @@
           <w:rFonts w:ascii="Arial" w:hAnsi="Arial" w:cs="Arial"/>
           <w:b/>
           <w:bCs/>
+          <w:noProof/>
         </w:rPr>
         <w:lastRenderedPageBreak/>
         <w:drawing>
@@ -13567,6 +13555,7 @@
           <w:rFonts w:ascii="Arial" w:hAnsi="Arial" w:cs="Arial"/>
           <w:b/>
           <w:bCs/>
+          <w:noProof/>
         </w:rPr>
         <w:drawing>
           <wp:inline distT="0" distB="0" distL="0" distR="0" wp14:anchorId="6C1EA70B" wp14:editId="6EFB30D4">
@@ -13611,7 +13600,7 @@
           <w:bCs/>
         </w:rPr>
         <w:pict w14:anchorId="4841C273">
-          <v:rect id="_x0000_i1284" style="width:0;height:1.5pt" o:hralign="center" o:hrstd="t" o:hrnoshade="t" o:hr="t" fillcolor="#ccc" stroked="f"/>
+          <v:rect id="_x0000_i1037" style="width:0;height:1.5pt" o:hralign="center" o:hrstd="t" o:hrnoshade="t" o:hr="t" fillcolor="#ccc" stroked="f"/>
         </w:pict>
       </w:r>
     </w:p>
@@ -13879,6 +13868,7 @@
           <w:rFonts w:ascii="Arial" w:hAnsi="Arial" w:cs="Arial"/>
           <w:b/>
           <w:bCs/>
+          <w:noProof/>
         </w:rPr>
         <w:drawing>
           <wp:inline distT="0" distB="0" distL="0" distR="0" wp14:anchorId="1AF4FDE3" wp14:editId="43BCBBD7">
@@ -13941,7 +13931,7 @@
         </w:rPr>
         <w:lastRenderedPageBreak/>
         <w:pict w14:anchorId="1DCD8C66">
-          <v:rect id="_x0000_i1285" style="width:0;height:1.5pt" o:hralign="center" o:hrstd="t" o:hrnoshade="t" o:hr="t" fillcolor="#ccc" stroked="f"/>
+          <v:rect id="_x0000_i1038" style="width:0;height:1.5pt" o:hralign="center" o:hrstd="t" o:hrnoshade="t" o:hr="t" fillcolor="#ccc" stroked="f"/>
         </w:pict>
       </w:r>
     </w:p>
@@ -14948,6 +14938,7 @@
           <w:rFonts w:ascii="Arial" w:hAnsi="Arial" w:cs="Arial"/>
           <w:b/>
           <w:bCs/>
+          <w:noProof/>
         </w:rPr>
         <w:drawing>
           <wp:inline distT="0" distB="0" distL="0" distR="0" wp14:anchorId="76198D30" wp14:editId="4D4A5655">
@@ -14996,6 +14987,7 @@
           <w:rFonts w:ascii="Arial" w:hAnsi="Arial" w:cs="Arial"/>
           <w:b/>
           <w:bCs/>
+          <w:noProof/>
         </w:rPr>
         <w:drawing>
           <wp:inline distT="0" distB="0" distL="0" distR="0" wp14:anchorId="018A94D4" wp14:editId="3C7C3B98">
@@ -15040,7 +15032,7 @@
           <w:bCs/>
         </w:rPr>
         <w:pict w14:anchorId="718FD7A1">
-          <v:rect id="_x0000_i1286" style="width:0;height:1.5pt" o:hralign="center" o:hrstd="t" o:hrnoshade="t" o:hr="t" fillcolor="#ccc" stroked="f"/>
+          <v:rect id="_x0000_i1039" style="width:0;height:1.5pt" o:hralign="center" o:hrstd="t" o:hrnoshade="t" o:hr="t" fillcolor="#ccc" stroked="f"/>
         </w:pict>
       </w:r>
     </w:p>
@@ -15397,7 +15389,21 @@
         <w:rPr>
           <w:rFonts w:ascii="Arial" w:hAnsi="Arial" w:cs="Arial"/>
         </w:rPr>
-        <w:t> = ?, Producent = ?, TerminWaznosci = ?</w:t>
+        <w:t> = ?, Producent = ?, </w:t>
+      </w:r>
+      <w:proofErr w:type="spellStart"/>
+      <w:r>
+        <w:rPr>
+          <w:rFonts w:ascii="Arial" w:hAnsi="Arial" w:cs="Arial"/>
+        </w:rPr>
+        <w:t>TerminWaznosci</w:t>
+      </w:r>
+      <w:proofErr w:type="spellEnd"/>
+      <w:r>
+        <w:rPr>
+          <w:rFonts w:ascii="Arial" w:hAnsi="Arial" w:cs="Arial"/>
+        </w:rPr>
+        <w:t> = ?</w:t>
       </w:r>
     </w:p>
     <w:p>
@@ -15586,6 +15592,7 @@
           <w:rFonts w:ascii="Arial" w:hAnsi="Arial" w:cs="Arial"/>
           <w:b/>
           <w:bCs/>
+          <w:noProof/>
         </w:rPr>
         <w:drawing>
           <wp:inline distT="0" distB="0" distL="0" distR="0" wp14:anchorId="7081852A" wp14:editId="33DE83E2">
@@ -15651,7 +15658,7 @@
         </w:rPr>
         <w:lastRenderedPageBreak/>
         <w:pict w14:anchorId="1369F350">
-          <v:rect id="_x0000_i1371" style="width:0;height:1.5pt" o:hralign="center" o:hrstd="t" o:hrnoshade="t" o:hr="t" fillcolor="#ccc" stroked="f"/>
+          <v:rect id="_x0000_i1040" style="width:0;height:1.5pt" o:hralign="center" o:hrstd="t" o:hrnoshade="t" o:hr="t" fillcolor="#ccc" stroked="f"/>
         </w:pict>
       </w:r>
     </w:p>
@@ -15767,6 +15774,7 @@
         <w:rPr>
           <w:b/>
           <w:bCs/>
+          <w:noProof/>
         </w:rPr>
         <w:drawing>
           <wp:inline distT="0" distB="0" distL="0" distR="0" wp14:anchorId="3CC8FE48" wp14:editId="27C921F8">
@@ -15806,7 +15814,7 @@
       </w:r>
       <w:r>
         <w:pict w14:anchorId="58230DFA">
-          <v:rect id="_x0000_i1637" style="width:0;height:1.5pt" o:hralign="center" o:hrstd="t" o:hrnoshade="t" o:hr="t" fillcolor="#ccc" stroked="f"/>
+          <v:rect id="_x0000_i1041" style="width:0;height:1.5pt" o:hralign="center" o:hrstd="t" o:hrnoshade="t" o:hr="t" fillcolor="#ccc" stroked="f"/>
         </w:pict>
       </w:r>
     </w:p>
@@ -15873,6 +15881,7 @@
         <w:rPr>
           <w:b/>
           <w:bCs/>
+          <w:noProof/>
         </w:rPr>
         <w:drawing>
           <wp:inline distT="0" distB="0" distL="0" distR="0" wp14:anchorId="0BDA7E7A" wp14:editId="1E7F58B6">
@@ -15918,7 +15927,7 @@
       <w:r>
         <w:lastRenderedPageBreak/>
         <w:pict w14:anchorId="53DC2109">
-          <v:rect id="_x0000_i1638" style="width:0;height:1.5pt" o:hralign="center" o:hrstd="t" o:hrnoshade="t" o:hr="t" fillcolor="#ccc" stroked="f"/>
+          <v:rect id="_x0000_i1042" style="width:0;height:1.5pt" o:hralign="center" o:hrstd="t" o:hrnoshade="t" o:hr="t" fillcolor="#ccc" stroked="f"/>
         </w:pict>
       </w:r>
     </w:p>
@@ -15986,6 +15995,7 @@
         <w:rPr>
           <w:b/>
           <w:bCs/>
+          <w:noProof/>
         </w:rPr>
         <w:drawing>
           <wp:inline distT="0" distB="0" distL="0" distR="0" wp14:anchorId="669AAAFD" wp14:editId="2D97CC25">
@@ -16025,7 +16035,7 @@
       </w:r>
       <w:r>
         <w:pict w14:anchorId="3EEC41B8">
-          <v:rect id="_x0000_i1639" style="width:0;height:1.5pt" o:hralign="center" o:hrstd="t" o:hrnoshade="t" o:hr="t" fillcolor="#ccc" stroked="f"/>
+          <v:rect id="_x0000_i1043" style="width:0;height:1.5pt" o:hralign="center" o:hrstd="t" o:hrnoshade="t" o:hr="t" fillcolor="#ccc" stroked="f"/>
         </w:pict>
       </w:r>
     </w:p>
@@ -16090,6 +16100,9 @@
     </w:p>
     <w:p>
       <w:r>
+        <w:rPr>
+          <w:noProof/>
+        </w:rPr>
         <w:drawing>
           <wp:inline distT="0" distB="0" distL="0" distR="0" wp14:anchorId="4F4E23AD" wp14:editId="77BE75DA">
             <wp:extent cx="1324841" cy="2119746"/>
@@ -16134,7 +16147,7 @@
       <w:r>
         <w:lastRenderedPageBreak/>
         <w:pict w14:anchorId="08A1F575">
-          <v:rect id="_x0000_i1640" style="width:0;height:1.5pt" o:hralign="center" o:hrstd="t" o:hrnoshade="t" o:hr="t" fillcolor="#ccc" stroked="f"/>
+          <v:rect id="_x0000_i1044" style="width:0;height:1.5pt" o:hralign="center" o:hrstd="t" o:hrnoshade="t" o:hr="t" fillcolor="#ccc" stroked="f"/>
         </w:pict>
       </w:r>
     </w:p>
@@ -16202,6 +16215,7 @@
         <w:rPr>
           <w:b/>
           <w:bCs/>
+          <w:noProof/>
         </w:rPr>
         <w:drawing>
           <wp:inline distT="0" distB="0" distL="0" distR="0" wp14:anchorId="4EC0FE3D" wp14:editId="59EA3951">
@@ -16241,7 +16255,7 @@
       </w:r>
       <w:r>
         <w:pict w14:anchorId="4852332A">
-          <v:rect id="_x0000_i1641" style="width:0;height:1.5pt" o:hralign="center" o:hrstd="t" o:hrnoshade="t" o:hr="t" fillcolor="#ccc" stroked="f"/>
+          <v:rect id="_x0000_i1045" style="width:0;height:1.5pt" o:hralign="center" o:hrstd="t" o:hrnoshade="t" o:hr="t" fillcolor="#ccc" stroked="f"/>
         </w:pict>
       </w:r>
     </w:p>
@@ -16297,6 +16311,7 @@
         <w:rPr>
           <w:b/>
           <w:bCs/>
+          <w:noProof/>
         </w:rPr>
         <w:drawing>
           <wp:inline distT="0" distB="0" distL="0" distR="0" wp14:anchorId="7656F394" wp14:editId="00CB763F">
@@ -16335,6 +16350,9 @@
         </w:drawing>
       </w:r>
       <w:r>
+        <w:rPr>
+          <w:noProof/>
+        </w:rPr>
         <w:drawing>
           <wp:inline distT="0" distB="0" distL="0" distR="0" wp14:anchorId="4B0DF5DD" wp14:editId="719E0868">
             <wp:extent cx="2943636" cy="1371791"/>
@@ -16379,7 +16397,7 @@
       <w:r>
         <w:lastRenderedPageBreak/>
         <w:pict w14:anchorId="1481ABCD">
-          <v:rect id="_x0000_i1642" style="width:0;height:1.5pt" o:hralign="center" o:hrstd="t" o:hrnoshade="t" o:hr="t" fillcolor="#ccc" stroked="f"/>
+          <v:rect id="_x0000_i1046" style="width:0;height:1.5pt" o:hralign="center" o:hrstd="t" o:hrnoshade="t" o:hr="t" fillcolor="#ccc" stroked="f"/>
         </w:pict>
       </w:r>
     </w:p>
@@ -16441,6 +16459,7 @@
         <w:rPr>
           <w:b/>
           <w:bCs/>
+          <w:noProof/>
         </w:rPr>
         <w:drawing>
           <wp:inline distT="0" distB="0" distL="0" distR="0" wp14:anchorId="793AD2A5" wp14:editId="59B41EBB">
@@ -16480,7 +16499,7 @@
       </w:r>
       <w:r>
         <w:pict w14:anchorId="4DA88D45">
-          <v:rect id="_x0000_i1643" style="width:0;height:1.5pt" o:hralign="center" o:hrstd="t" o:hrnoshade="t" o:hr="t" fillcolor="#ccc" stroked="f"/>
+          <v:rect id="_x0000_i1047" style="width:0;height:1.5pt" o:hralign="center" o:hrstd="t" o:hrnoshade="t" o:hr="t" fillcolor="#ccc" stroked="f"/>
         </w:pict>
       </w:r>
     </w:p>
@@ -16557,6 +16576,7 @@
         <w:rPr>
           <w:b/>
           <w:bCs/>
+          <w:noProof/>
         </w:rPr>
         <w:drawing>
           <wp:inline distT="0" distB="0" distL="0" distR="0" wp14:anchorId="2C3210A8" wp14:editId="50C7665F">
@@ -16602,7 +16622,7 @@
       <w:r>
         <w:lastRenderedPageBreak/>
         <w:pict w14:anchorId="564079F0">
-          <v:rect id="_x0000_i1644" style="width:0;height:1.5pt" o:hralign="center" o:hrstd="t" o:hrnoshade="t" o:hr="t" fillcolor="#ccc" stroked="f"/>
+          <v:rect id="_x0000_i1048" style="width:0;height:1.5pt" o:hralign="center" o:hrstd="t" o:hrnoshade="t" o:hr="t" fillcolor="#ccc" stroked="f"/>
         </w:pict>
       </w:r>
     </w:p>
@@ -16645,7 +16665,7 @@
     <w:p>
       <w:r>
         <w:pict w14:anchorId="3DA23A05">
-          <v:rect id="_x0000_i1372" style="width:0;height:1.5pt" o:hralign="center" o:hrstd="t" o:hrnoshade="t" o:hr="t" fillcolor="#ccc" stroked="f"/>
+          <v:rect id="_x0000_i1049" style="width:0;height:1.5pt" o:hralign="center" o:hrstd="t" o:hrnoshade="t" o:hr="t" fillcolor="#ccc" stroked="f"/>
         </w:pict>
       </w:r>
     </w:p>
@@ -16724,6 +16744,7 @@
         <w:rPr>
           <w:b/>
           <w:bCs/>
+          <w:noProof/>
         </w:rPr>
         <w:drawing>
           <wp:inline distT="0" distB="0" distL="0" distR="0" wp14:anchorId="3B45A38B" wp14:editId="5284A754">
@@ -16772,6 +16793,7 @@
         <w:rPr>
           <w:b/>
           <w:bCs/>
+          <w:noProof/>
         </w:rPr>
         <w:drawing>
           <wp:inline distT="0" distB="0" distL="0" distR="0" wp14:anchorId="66488E5D" wp14:editId="0DE3580A">
@@ -16818,7 +16840,7 @@
       </w:r>
       <w:r>
         <w:pict w14:anchorId="6DDAB3D9">
-          <v:rect id="_x0000_i1743" style="width:0;height:1.5pt" o:hralign="center" o:hrstd="t" o:hrnoshade="t" o:hr="t" fillcolor="#ccc" stroked="f"/>
+          <v:rect id="_x0000_i1050" style="width:0;height:1.5pt" o:hralign="center" o:hrstd="t" o:hrnoshade="t" o:hr="t" fillcolor="#ccc" stroked="f"/>
         </w:pict>
       </w:r>
     </w:p>
@@ -16890,6 +16912,7 @@
         <w:rPr>
           <w:b/>
           <w:bCs/>
+          <w:noProof/>
         </w:rPr>
         <w:drawing>
           <wp:inline distT="0" distB="0" distL="0" distR="0" wp14:anchorId="37354991" wp14:editId="781C4C5F">
@@ -16946,7 +16969,7 @@
       <w:r>
         <w:lastRenderedPageBreak/>
         <w:pict w14:anchorId="7A3289B5">
-          <v:rect id="_x0000_i1744" style="width:0;height:1.5pt" o:hralign="center" o:hrstd="t" o:hrnoshade="t" o:hr="t" fillcolor="#ccc" stroked="f"/>
+          <v:rect id="_x0000_i1051" style="width:0;height:1.5pt" o:hralign="center" o:hrstd="t" o:hrnoshade="t" o:hr="t" fillcolor="#ccc" stroked="f"/>
         </w:pict>
       </w:r>
     </w:p>
@@ -17048,6 +17071,7 @@
         <w:rPr>
           <w:b/>
           <w:bCs/>
+          <w:noProof/>
         </w:rPr>
         <w:drawing>
           <wp:inline distT="0" distB="0" distL="0" distR="0" wp14:anchorId="5C0383E3" wp14:editId="1C0AC4E8">
@@ -17087,7 +17111,7 @@
       </w:r>
       <w:r>
         <w:pict w14:anchorId="7FD9EAF2">
-          <v:rect id="_x0000_i1745" style="width:0;height:1.5pt" o:hralign="center" o:hrstd="t" o:hrnoshade="t" o:hr="t" fillcolor="#ccc" stroked="f"/>
+          <v:rect id="_x0000_i1052" style="width:0;height:1.5pt" o:hralign="center" o:hrstd="t" o:hrnoshade="t" o:hr="t" fillcolor="#ccc" stroked="f"/>
         </w:pict>
       </w:r>
     </w:p>
@@ -17179,6 +17203,9 @@
     </w:p>
     <w:p>
       <w:r>
+        <w:rPr>
+          <w:noProof/>
+        </w:rPr>
         <w:drawing>
           <wp:inline distT="0" distB="0" distL="0" distR="0" wp14:anchorId="33E238A4" wp14:editId="3402B0A1">
             <wp:extent cx="3823854" cy="782305"/>
@@ -17219,7 +17246,7 @@
     <w:p>
       <w:r>
         <w:pict w14:anchorId="66175267">
-          <v:rect id="_x0000_i1746" style="width:0;height:1.5pt" o:hralign="center" o:hrstd="t" o:hrnoshade="t" o:hr="t" fillcolor="#ccc" stroked="f"/>
+          <v:rect id="_x0000_i1053" style="width:0;height:1.5pt" o:hralign="center" o:hrstd="t" o:hrnoshade="t" o:hr="t" fillcolor="#ccc" stroked="f"/>
         </w:pict>
       </w:r>
     </w:p>
@@ -17285,6 +17312,7 @@
         <w:rPr>
           <w:b/>
           <w:bCs/>
+          <w:noProof/>
         </w:rPr>
         <w:drawing>
           <wp:inline distT="0" distB="0" distL="0" distR="0" wp14:anchorId="0DE1390E" wp14:editId="535CBF79">
@@ -17324,7 +17352,7 @@
       </w:r>
       <w:r>
         <w:pict w14:anchorId="27C12970">
-          <v:rect id="_x0000_i1747" style="width:0;height:1.5pt" o:hralign="center" o:hrstd="t" o:hrnoshade="t" o:hr="t" fillcolor="#ccc" stroked="f"/>
+          <v:rect id="_x0000_i1054" style="width:0;height:1.5pt" o:hralign="center" o:hrstd="t" o:hrnoshade="t" o:hr="t" fillcolor="#ccc" stroked="f"/>
         </w:pict>
       </w:r>
     </w:p>
@@ -17367,7 +17395,7 @@
     <w:p>
       <w:r>
         <w:pict w14:anchorId="4BFDDF48">
-          <v:rect id="_x0000_i1870" style="width:0;height:1.5pt" o:hralign="center" o:hrstd="t" o:hrnoshade="t" o:hr="t" fillcolor="#ccc" stroked="f"/>
+          <v:rect id="_x0000_i1055" style="width:0;height:1.5pt" o:hralign="center" o:hrstd="t" o:hrnoshade="t" o:hr="t" fillcolor="#ccc" stroked="f"/>
         </w:pict>
       </w:r>
       <w:r>
@@ -17443,6 +17471,7 @@
         <w:rPr>
           <w:b/>
           <w:bCs/>
+          <w:noProof/>
         </w:rPr>
         <w:drawing>
           <wp:inline distT="0" distB="0" distL="0" distR="0" wp14:anchorId="124F41F3" wp14:editId="079A66A8">
@@ -17482,7 +17511,7 @@
       </w:r>
       <w:r>
         <w:pict w14:anchorId="0E635714">
-          <v:rect id="_x0000_i1856" style="width:0;height:1.5pt" o:hralign="center" o:hrstd="t" o:hrnoshade="t" o:hr="t" fillcolor="#ccc" stroked="f"/>
+          <v:rect id="_x0000_i1056" style="width:0;height:1.5pt" o:hralign="center" o:hrstd="t" o:hrnoshade="t" o:hr="t" fillcolor="#ccc" stroked="f"/>
         </w:pict>
       </w:r>
     </w:p>
@@ -17537,6 +17566,7 @@
         <w:rPr>
           <w:b/>
           <w:bCs/>
+          <w:noProof/>
         </w:rPr>
         <w:drawing>
           <wp:inline distT="0" distB="0" distL="0" distR="0" wp14:anchorId="325BFD55" wp14:editId="44BEBB95">
@@ -17576,7 +17606,7 @@
       </w:r>
       <w:r>
         <w:pict w14:anchorId="14104487">
-          <v:rect id="_x0000_i1857" style="width:0;height:1.5pt" o:hralign="center" o:hrstd="t" o:hrnoshade="t" o:hr="t" fillcolor="#ccc" stroked="f"/>
+          <v:rect id="_x0000_i1057" style="width:0;height:1.5pt" o:hralign="center" o:hrstd="t" o:hrnoshade="t" o:hr="t" fillcolor="#ccc" stroked="f"/>
         </w:pict>
       </w:r>
     </w:p>
@@ -17639,6 +17669,7 @@
         <w:rPr>
           <w:b/>
           <w:bCs/>
+          <w:noProof/>
         </w:rPr>
         <w:drawing>
           <wp:inline distT="0" distB="0" distL="0" distR="0" wp14:anchorId="69371559" wp14:editId="5A00068F">
@@ -17677,6 +17708,9 @@
         </w:drawing>
       </w:r>
       <w:r>
+        <w:rPr>
+          <w:noProof/>
+        </w:rPr>
         <w:drawing>
           <wp:inline distT="0" distB="0" distL="0" distR="0" wp14:anchorId="75818F92" wp14:editId="2EC84E8E">
             <wp:extent cx="3158836" cy="986676"/>
@@ -17721,7 +17755,7 @@
       <w:r>
         <w:lastRenderedPageBreak/>
         <w:pict w14:anchorId="4F21B39A">
-          <v:rect id="_x0000_i1858" style="width:0;height:1.5pt" o:hralign="center" o:hrstd="t" o:hrnoshade="t" o:hr="t" fillcolor="#ccc" stroked="f"/>
+          <v:rect id="_x0000_i1058" style="width:0;height:1.5pt" o:hralign="center" o:hrstd="t" o:hrnoshade="t" o:hr="t" fillcolor="#ccc" stroked="f"/>
         </w:pict>
       </w:r>
     </w:p>
@@ -17783,6 +17817,7 @@
         <w:rPr>
           <w:b/>
           <w:bCs/>
+          <w:noProof/>
         </w:rPr>
         <w:drawing>
           <wp:inline distT="0" distB="0" distL="0" distR="0" wp14:anchorId="7D012A13" wp14:editId="7CB2D16B">
@@ -17822,7 +17857,7 @@
       </w:r>
       <w:r>
         <w:pict w14:anchorId="5AF3FC80">
-          <v:rect id="_x0000_i1859" style="width:0;height:1.5pt" o:hralign="center" o:hrstd="t" o:hrnoshade="t" o:hr="t" fillcolor="#ccc" stroked="f"/>
+          <v:rect id="_x0000_i1059" style="width:0;height:1.5pt" o:hralign="center" o:hrstd="t" o:hrnoshade="t" o:hr="t" fillcolor="#ccc" stroked="f"/>
         </w:pict>
       </w:r>
     </w:p>
@@ -17872,6 +17907,7 @@
         <w:rPr>
           <w:b/>
           <w:bCs/>
+          <w:noProof/>
         </w:rPr>
         <w:drawing>
           <wp:inline distT="0" distB="0" distL="0" distR="0" wp14:anchorId="2C6C72E1" wp14:editId="2E86D689">
@@ -17911,7 +17947,7 @@
       </w:r>
       <w:r>
         <w:pict w14:anchorId="5D2AA75F">
-          <v:rect id="_x0000_i1860" style="width:0;height:1.5pt" o:hralign="center" o:hrstd="t" o:hrnoshade="t" o:hr="t" fillcolor="#ccc" stroked="f"/>
+          <v:rect id="_x0000_i1060" style="width:0;height:1.5pt" o:hralign="center" o:hrstd="t" o:hrnoshade="t" o:hr="t" fillcolor="#ccc" stroked="f"/>
         </w:pict>
       </w:r>
     </w:p>
@@ -17979,6 +18015,7 @@
         <w:rPr>
           <w:b/>
           <w:bCs/>
+          <w:noProof/>
         </w:rPr>
         <w:drawing>
           <wp:inline distT="0" distB="0" distL="0" distR="0" wp14:anchorId="111FC5CF" wp14:editId="62EE4EDD">
@@ -18018,7 +18055,7 @@
       </w:r>
       <w:r>
         <w:pict w14:anchorId="4863BE6E">
-          <v:rect id="_x0000_i1861" style="width:0;height:1.5pt" o:hralign="center" o:hrstd="t" o:hrnoshade="t" o:hr="t" fillcolor="#ccc" stroked="f"/>
+          <v:rect id="_x0000_i1061" style="width:0;height:1.5pt" o:hralign="center" o:hrstd="t" o:hrnoshade="t" o:hr="t" fillcolor="#ccc" stroked="f"/>
         </w:pict>
       </w:r>
     </w:p>
@@ -18072,7 +18109,7 @@
       <w:r>
         <w:lastRenderedPageBreak/>
         <w:pict w14:anchorId="7C5A5214">
-          <v:rect id="_x0000_i2064" style="width:0;height:1.5pt" o:hralign="center" o:hrstd="t" o:hrnoshade="t" o:hr="t" fillcolor="#ccc" stroked="f"/>
+          <v:rect id="_x0000_i1062" style="width:0;height:1.5pt" o:hralign="center" o:hrstd="t" o:hrnoshade="t" o:hr="t" fillcolor="#ccc" stroked="f"/>
         </w:pict>
       </w:r>
     </w:p>
@@ -18137,6 +18174,7 @@
         <w:rPr>
           <w:b/>
           <w:bCs/>
+          <w:noProof/>
         </w:rPr>
         <w:drawing>
           <wp:inline distT="0" distB="0" distL="0" distR="0" wp14:anchorId="61EB5BCB" wp14:editId="45AAC7AC">
@@ -18176,7 +18214,7 @@
       </w:r>
       <w:r>
         <w:pict w14:anchorId="44B61071">
-          <v:rect id="_x0000_i1981" style="width:0;height:1.5pt" o:hralign="center" o:hrstd="t" o:hrnoshade="t" o:hr="t" fillcolor="#ccc" stroked="f"/>
+          <v:rect id="_x0000_i1063" style="width:0;height:1.5pt" o:hralign="center" o:hrstd="t" o:hrnoshade="t" o:hr="t" fillcolor="#ccc" stroked="f"/>
         </w:pict>
       </w:r>
     </w:p>
@@ -18242,6 +18280,7 @@
         <w:rPr>
           <w:b/>
           <w:bCs/>
+          <w:noProof/>
         </w:rPr>
         <w:drawing>
           <wp:inline distT="0" distB="0" distL="0" distR="0" wp14:anchorId="7807AC1E" wp14:editId="34790C5D">
@@ -18281,7 +18320,7 @@
       </w:r>
       <w:r>
         <w:pict w14:anchorId="17A19239">
-          <v:rect id="_x0000_i1982" style="width:0;height:1.5pt" o:hralign="center" o:hrstd="t" o:hrnoshade="t" o:hr="t" fillcolor="#ccc" stroked="f"/>
+          <v:rect id="_x0000_i1064" style="width:0;height:1.5pt" o:hralign="center" o:hrstd="t" o:hrnoshade="t" o:hr="t" fillcolor="#ccc" stroked="f"/>
         </w:pict>
       </w:r>
     </w:p>
@@ -18377,6 +18416,9 @@
     </w:p>
     <w:p>
       <w:r>
+        <w:rPr>
+          <w:noProof/>
+        </w:rPr>
         <w:drawing>
           <wp:inline distT="0" distB="0" distL="0" distR="0" wp14:anchorId="1227BE8C" wp14:editId="1C8AE681">
             <wp:extent cx="2321626" cy="698150"/>
@@ -18421,7 +18463,7 @@
       <w:r>
         <w:lastRenderedPageBreak/>
         <w:pict w14:anchorId="2C736003">
-          <v:rect id="_x0000_i1983" style="width:0;height:1.5pt" o:hralign="center" o:hrstd="t" o:hrnoshade="t" o:hr="t" fillcolor="#ccc" stroked="f"/>
+          <v:rect id="_x0000_i1065" style="width:0;height:1.5pt" o:hralign="center" o:hrstd="t" o:hrnoshade="t" o:hr="t" fillcolor="#ccc" stroked="f"/>
         </w:pict>
       </w:r>
     </w:p>
@@ -18499,6 +18541,7 @@
         <w:rPr>
           <w:b/>
           <w:bCs/>
+          <w:noProof/>
         </w:rPr>
         <w:drawing>
           <wp:inline distT="0" distB="0" distL="0" distR="0" wp14:anchorId="35CE7070" wp14:editId="7BE00CEA">
@@ -18538,7 +18581,7 @@
       </w:r>
       <w:r>
         <w:pict w14:anchorId="61371B9E">
-          <v:rect id="_x0000_i1984" style="width:0;height:1.5pt" o:hralign="center" o:hrstd="t" o:hrnoshade="t" o:hr="t" fillcolor="#ccc" stroked="f"/>
+          <v:rect id="_x0000_i1066" style="width:0;height:1.5pt" o:hralign="center" o:hrstd="t" o:hrnoshade="t" o:hr="t" fillcolor="#ccc" stroked="f"/>
         </w:pict>
       </w:r>
     </w:p>
@@ -18600,6 +18643,7 @@
         <w:rPr>
           <w:b/>
           <w:bCs/>
+          <w:noProof/>
         </w:rPr>
         <w:drawing>
           <wp:inline distT="0" distB="0" distL="0" distR="0" wp14:anchorId="644A9388" wp14:editId="1C0AC564">
@@ -18638,6 +18682,9 @@
         </w:drawing>
       </w:r>
       <w:r>
+        <w:rPr>
+          <w:noProof/>
+        </w:rPr>
         <w:drawing>
           <wp:inline distT="0" distB="0" distL="0" distR="0" wp14:anchorId="293C237A" wp14:editId="6A8682B5">
             <wp:extent cx="2113807" cy="693275"/>
@@ -18676,7 +18723,7 @@
       </w:r>
       <w:r>
         <w:pict w14:anchorId="1A2B7602">
-          <v:rect id="_x0000_i1985" style="width:0;height:1.5pt" o:hralign="center" o:hrstd="t" o:hrnoshade="t" o:hr="t" fillcolor="#ccc" stroked="f"/>
+          <v:rect id="_x0000_i1067" style="width:0;height:1.5pt" o:hralign="center" o:hrstd="t" o:hrnoshade="t" o:hr="t" fillcolor="#ccc" stroked="f"/>
         </w:pict>
       </w:r>
     </w:p>
@@ -18723,7 +18770,7 @@
       <w:r>
         <w:lastRenderedPageBreak/>
         <w:pict w14:anchorId="5F3E4FE1">
-          <v:rect id="_x0000_i2066" style="width:0;height:1.5pt" o:hralign="center" o:hrstd="t" o:hrnoshade="t" o:hr="t" fillcolor="#ccc" stroked="f"/>
+          <v:rect id="_x0000_i1068" style="width:0;height:1.5pt" o:hralign="center" o:hrstd="t" o:hrnoshade="t" o:hr="t" fillcolor="#ccc" stroked="f"/>
         </w:pict>
       </w:r>
     </w:p>
@@ -18870,7 +18917,7 @@
           <w:rFonts w:ascii="Arial" w:hAnsi="Arial" w:cs="Arial"/>
         </w:rPr>
         <w:pict w14:anchorId="377058DB">
-          <v:rect id="_x0000_i1107" style="width:0;height:1.5pt" o:hralign="center" o:hrstd="t" o:hrnoshade="t" o:hr="t" fillcolor="#ccc" stroked="f"/>
+          <v:rect id="_x0000_i1069" style="width:0;height:1.5pt" o:hralign="center" o:hrstd="t" o:hrnoshade="t" o:hr="t" fillcolor="#ccc" stroked="f"/>
         </w:pict>
       </w:r>
     </w:p>
@@ -25245,6 +25292,7 @@
   <w:style w:type="character" w:default="1" w:styleId="DefaultParagraphFont">
     <w:name w:val="Default Paragraph Font"/>
     <w:uiPriority w:val="1"/>
+    <w:semiHidden/>
     <w:unhideWhenUsed/>
   </w:style>
   <w:style w:type="table" w:default="1" w:styleId="TableNormal">

</xml_diff>